<commit_message>
added changes to docker doc
</commit_message>
<xml_diff>
--- a/DockerStudy.docx
+++ b/DockerStudy.docx
@@ -57,31 +57,17 @@
         </w:rPr>
         <w:t xml:space="preserve">Docker's commercial solutions provide an out of the box </w:t>
       </w:r>
-      <w:proofErr w:type="spellStart"/>
-      <w:r>
-        <w:rPr>
-          <w:rFonts w:cs="Arial"/>
-          <w:b/>
-          <w:color w:val="76923C" w:themeColor="accent3" w:themeShade="BF"/>
-          <w:spacing w:val="5"/>
-          <w:sz w:val="28"/>
-          <w:szCs w:val="28"/>
-          <w:shd w:val="clear" w:color="auto" w:fill="FFFFFF"/>
-        </w:rPr>
-        <w:t>CaaS</w:t>
-      </w:r>
-      <w:proofErr w:type="spellEnd"/>
-      <w:r>
-        <w:rPr>
-          <w:rFonts w:cs="Arial"/>
-          <w:b/>
-          <w:color w:val="76923C" w:themeColor="accent3" w:themeShade="BF"/>
-          <w:spacing w:val="5"/>
-          <w:sz w:val="28"/>
-          <w:szCs w:val="28"/>
-          <w:shd w:val="clear" w:color="auto" w:fill="FFFFFF"/>
-        </w:rPr>
-        <w:t xml:space="preserve"> environment</w:t>
+      <w:r>
+        <w:rPr>
+          <w:rFonts w:cs="Arial"/>
+          <w:b/>
+          <w:color w:val="76923C" w:themeColor="accent3" w:themeShade="BF"/>
+          <w:spacing w:val="5"/>
+          <w:sz w:val="28"/>
+          <w:szCs w:val="28"/>
+          <w:shd w:val="clear" w:color="auto" w:fill="FFFFFF"/>
+        </w:rPr>
+        <w:t>CaaS environment</w:t>
       </w:r>
       <w:r>
         <w:rPr>
@@ -209,7 +195,6 @@
         </w:rPr>
         <w:t xml:space="preserve">lications in a </w:t>
       </w:r>
-      <w:proofErr w:type="spellStart"/>
       <w:r>
         <w:rPr>
           <w:rFonts w:cs="Arial"/>
@@ -222,7 +207,6 @@
         </w:rPr>
         <w:t>self service</w:t>
       </w:r>
-      <w:proofErr w:type="spellEnd"/>
       <w:r>
         <w:rPr>
           <w:rFonts w:cs="Arial"/>
@@ -319,7 +303,6 @@
           <w:szCs w:val="36"/>
         </w:rPr>
       </w:pPr>
-      <w:proofErr w:type="spellStart"/>
       <w:r>
         <w:rPr>
           <w:b/>
@@ -327,17 +310,7 @@
           <w:sz w:val="36"/>
           <w:szCs w:val="36"/>
         </w:rPr>
-        <w:t>i.e</w:t>
-      </w:r>
-      <w:proofErr w:type="spellEnd"/>
-      <w:r>
-        <w:rPr>
-          <w:b/>
-          <w:color w:val="31849B" w:themeColor="accent5" w:themeShade="BF"/>
-          <w:sz w:val="36"/>
-          <w:szCs w:val="36"/>
-        </w:rPr>
-        <w:t xml:space="preserve"> </w:t>
+        <w:t xml:space="preserve">i.e </w:t>
       </w:r>
     </w:p>
     <w:tbl>
@@ -512,18 +485,7 @@
                 <w:szCs w:val="24"/>
                 <w:shd w:val="clear" w:color="auto" w:fill="FFFFFF"/>
               </w:rPr>
-              <w:t xml:space="preserve">can </w:t>
-            </w:r>
-            <w:r>
-              <w:rPr>
-                <w:rFonts w:cs="Arial"/>
-                <w:color w:val="000000" w:themeColor="text1"/>
-                <w:spacing w:val="5"/>
-                <w:sz w:val="24"/>
-                <w:szCs w:val="24"/>
-                <w:shd w:val="clear" w:color="auto" w:fill="FFFFFF"/>
-              </w:rPr>
-              <w:t>deploy apps faster, allowing the business to outpace competition</w:t>
+              <w:t>can deploy apps faster, allowing the business to outpace competition</w:t>
             </w:r>
           </w:p>
         </w:tc>
@@ -771,31 +733,7 @@
                 <w:szCs w:val="24"/>
                 <w:shd w:val="clear" w:color="auto" w:fill="FFFFFF"/>
               </w:rPr>
-              <w:t xml:space="preserve">Docker gives teams the choice to leverage any infrastructure whether in the cloud, on VMs or </w:t>
-            </w:r>
-            <w:proofErr w:type="spellStart"/>
-            <w:r>
-              <w:rPr>
-                <w:rFonts w:cs="Arial"/>
-                <w:color w:val="000000" w:themeColor="text1"/>
-                <w:spacing w:val="5"/>
-                <w:sz w:val="24"/>
-                <w:szCs w:val="24"/>
-                <w:shd w:val="clear" w:color="auto" w:fill="FFFFFF"/>
-              </w:rPr>
-              <w:t>baremetal</w:t>
-            </w:r>
-            <w:proofErr w:type="spellEnd"/>
-            <w:r>
-              <w:rPr>
-                <w:rFonts w:cs="Arial"/>
-                <w:color w:val="000000" w:themeColor="text1"/>
-                <w:spacing w:val="5"/>
-                <w:sz w:val="24"/>
-                <w:szCs w:val="24"/>
-                <w:shd w:val="clear" w:color="auto" w:fill="FFFFFF"/>
-              </w:rPr>
-              <w:t xml:space="preserve"> servers allowing companies to make the best business decision for them.</w:t>
+              <w:t>Docker gives teams the choice to leverage any infrastructure whether in the cloud, on VMs or baremetal servers allowing companies to make the best business decision for them.</w:t>
             </w:r>
           </w:p>
         </w:tc>
@@ -842,15 +780,7 @@
           <w:sz w:val="48"/>
           <w:szCs w:val="48"/>
         </w:rPr>
-        <w:t>Docker</w:t>
-      </w:r>
-      <w:r>
-        <w:rPr>
-          <w:color w:val="0070C0"/>
-          <w:sz w:val="48"/>
-          <w:szCs w:val="48"/>
-        </w:rPr>
-        <w:t xml:space="preserve"> Use-cases</w:t>
+        <w:t>Docker Use-cases</w:t>
       </w:r>
     </w:p>
     <w:p>
@@ -1366,18 +1296,7 @@
           <w:szCs w:val="28"/>
           <w:shd w:val="clear" w:color="auto" w:fill="FFFFFF"/>
         </w:rPr>
-        <w:t>T</w:t>
-      </w:r>
-      <w:r>
-        <w:rPr>
-          <w:rFonts w:cs="Arial"/>
-          <w:color w:val="76923C" w:themeColor="accent3" w:themeShade="BF"/>
-          <w:spacing w:val="5"/>
-          <w:sz w:val="28"/>
-          <w:szCs w:val="28"/>
-          <w:shd w:val="clear" w:color="auto" w:fill="FFFFFF"/>
-        </w:rPr>
-        <w:t xml:space="preserve">his </w:t>
+        <w:t xml:space="preserve">This </w:t>
       </w:r>
       <w:r>
         <w:rPr>
@@ -1693,29 +1612,7 @@
           <w:szCs w:val="28"/>
           <w:shd w:val="clear" w:color="auto" w:fill="FFFFFF"/>
         </w:rPr>
-        <w:t xml:space="preserve"> teams.</w:t>
-      </w:r>
-      <w:r>
-        <w:rPr>
-          <w:rFonts w:cs="Arial"/>
-          <w:color w:val="76923C" w:themeColor="accent3" w:themeShade="BF"/>
-          <w:spacing w:val="5"/>
-          <w:sz w:val="28"/>
-          <w:szCs w:val="28"/>
-          <w:shd w:val="clear" w:color="auto" w:fill="FFFFFF"/>
-        </w:rPr>
-        <w:t xml:space="preserve"> The </w:t>
-      </w:r>
-      <w:r>
-        <w:rPr>
-          <w:rFonts w:cs="Arial"/>
-          <w:color w:val="76923C" w:themeColor="accent3" w:themeShade="BF"/>
-          <w:spacing w:val="5"/>
-          <w:sz w:val="28"/>
-          <w:szCs w:val="28"/>
-          <w:shd w:val="clear" w:color="auto" w:fill="FFFFFF"/>
-        </w:rPr>
-        <w:t xml:space="preserve">goal is to help enable </w:t>
+        <w:t xml:space="preserve"> teams. The goal is to help enable </w:t>
       </w:r>
       <w:r>
         <w:rPr>
@@ -1813,33 +1710,7 @@
           <w:szCs w:val="28"/>
           <w:shd w:val="clear" w:color="auto" w:fill="FFFFFF"/>
         </w:rPr>
-        <w:t xml:space="preserve">The Docker </w:t>
-      </w:r>
-      <w:proofErr w:type="spellStart"/>
-      <w:r>
-        <w:rPr>
-          <w:rFonts w:cs="Arial"/>
-          <w:b/>
-          <w:color w:val="76923C" w:themeColor="accent3" w:themeShade="BF"/>
-          <w:spacing w:val="5"/>
-          <w:sz w:val="28"/>
-          <w:szCs w:val="28"/>
-          <w:shd w:val="clear" w:color="auto" w:fill="FFFFFF"/>
-        </w:rPr>
-        <w:t>CaaS</w:t>
-      </w:r>
-      <w:proofErr w:type="spellEnd"/>
-      <w:r>
-        <w:rPr>
-          <w:rFonts w:cs="Arial"/>
-          <w:b/>
-          <w:color w:val="76923C" w:themeColor="accent3" w:themeShade="BF"/>
-          <w:spacing w:val="5"/>
-          <w:sz w:val="28"/>
-          <w:szCs w:val="28"/>
-          <w:shd w:val="clear" w:color="auto" w:fill="FFFFFF"/>
-        </w:rPr>
-        <w:t xml:space="preserve"> platform</w:t>
+        <w:t>The Docker CaaS platform</w:t>
       </w:r>
       <w:r>
         <w:rPr>
@@ -1898,31 +1769,17 @@
         </w:rPr>
         <w:t xml:space="preserve"> applications in a </w:t>
       </w:r>
-      <w:proofErr w:type="spellStart"/>
-      <w:r>
-        <w:rPr>
-          <w:rFonts w:cs="Arial"/>
-          <w:b/>
-          <w:color w:val="76923C" w:themeColor="accent3" w:themeShade="BF"/>
-          <w:spacing w:val="5"/>
-          <w:sz w:val="28"/>
-          <w:szCs w:val="28"/>
-          <w:shd w:val="clear" w:color="auto" w:fill="FFFFFF"/>
-        </w:rPr>
-        <w:t>self service</w:t>
-      </w:r>
-      <w:proofErr w:type="spellEnd"/>
-      <w:r>
-        <w:rPr>
-          <w:rFonts w:cs="Arial"/>
-          <w:b/>
-          <w:color w:val="76923C" w:themeColor="accent3" w:themeShade="BF"/>
-          <w:spacing w:val="5"/>
-          <w:sz w:val="28"/>
-          <w:szCs w:val="28"/>
-          <w:shd w:val="clear" w:color="auto" w:fill="FFFFFF"/>
-        </w:rPr>
-        <w:t xml:space="preserve"> </w:t>
+      <w:r>
+        <w:rPr>
+          <w:rFonts w:cs="Arial"/>
+          <w:b/>
+          <w:color w:val="76923C" w:themeColor="accent3" w:themeShade="BF"/>
+          <w:spacing w:val="5"/>
+          <w:sz w:val="28"/>
+          <w:szCs w:val="28"/>
+          <w:shd w:val="clear" w:color="auto" w:fill="FFFFFF"/>
+        </w:rPr>
+        <w:t xml:space="preserve">self service </w:t>
       </w:r>
       <w:r>
         <w:rPr>
@@ -2134,79 +1991,30 @@
           <w:szCs w:val="28"/>
           <w:shd w:val="clear" w:color="auto" w:fill="FFFFFF"/>
         </w:rPr>
-        <w:t xml:space="preserve">, delivers </w:t>
-      </w:r>
-      <w:proofErr w:type="gramStart"/>
-      <w:r>
-        <w:rPr>
-          <w:rFonts w:cs="Arial"/>
-          <w:color w:val="76923C" w:themeColor="accent3" w:themeShade="BF"/>
-          <w:spacing w:val="5"/>
-          <w:sz w:val="28"/>
-          <w:szCs w:val="28"/>
-          <w:shd w:val="clear" w:color="auto" w:fill="FFFFFF"/>
-        </w:rPr>
-        <w:t xml:space="preserve">a </w:t>
-      </w:r>
-      <w:r>
-        <w:rPr>
-          <w:rFonts w:cs="Arial"/>
-          <w:b/>
-          <w:color w:val="76923C" w:themeColor="accent3" w:themeShade="BF"/>
-          <w:spacing w:val="5"/>
-          <w:sz w:val="28"/>
-          <w:szCs w:val="28"/>
-          <w:shd w:val="clear" w:color="auto" w:fill="FFFFFF"/>
-        </w:rPr>
-        <w:t>Containers</w:t>
-      </w:r>
-      <w:proofErr w:type="gramEnd"/>
-      <w:r>
-        <w:rPr>
-          <w:rFonts w:cs="Arial"/>
-          <w:b/>
-          <w:color w:val="76923C" w:themeColor="accent3" w:themeShade="BF"/>
-          <w:spacing w:val="5"/>
-          <w:sz w:val="28"/>
-          <w:szCs w:val="28"/>
-          <w:shd w:val="clear" w:color="auto" w:fill="FFFFFF"/>
-        </w:rPr>
-        <w:t xml:space="preserve"> as a Service </w:t>
-      </w:r>
-      <w:r>
-        <w:rPr>
-          <w:rFonts w:cs="Arial"/>
-          <w:color w:val="76923C" w:themeColor="accent3" w:themeShade="BF"/>
-          <w:spacing w:val="5"/>
-          <w:sz w:val="28"/>
-          <w:szCs w:val="28"/>
-          <w:shd w:val="clear" w:color="auto" w:fill="FFFFFF"/>
-        </w:rPr>
-        <w:t>(</w:t>
-      </w:r>
-      <w:proofErr w:type="spellStart"/>
-      <w:r>
-        <w:rPr>
-          <w:rFonts w:cs="Arial"/>
-          <w:color w:val="76923C" w:themeColor="accent3" w:themeShade="BF"/>
-          <w:spacing w:val="5"/>
-          <w:sz w:val="28"/>
-          <w:szCs w:val="28"/>
-          <w:shd w:val="clear" w:color="auto" w:fill="FFFFFF"/>
-        </w:rPr>
-        <w:t>CaaS</w:t>
-      </w:r>
-      <w:proofErr w:type="spellEnd"/>
-      <w:r>
-        <w:rPr>
-          <w:rFonts w:cs="Arial"/>
-          <w:color w:val="76923C" w:themeColor="accent3" w:themeShade="BF"/>
-          <w:spacing w:val="5"/>
-          <w:sz w:val="28"/>
-          <w:szCs w:val="28"/>
-          <w:shd w:val="clear" w:color="auto" w:fill="FFFFFF"/>
-        </w:rPr>
-        <w:t xml:space="preserve">) environment that </w:t>
+        <w:t xml:space="preserve">, delivers a </w:t>
+      </w:r>
+      <w:r>
+        <w:rPr>
+          <w:rFonts w:cs="Arial"/>
+          <w:b/>
+          <w:color w:val="76923C" w:themeColor="accent3" w:themeShade="BF"/>
+          <w:spacing w:val="5"/>
+          <w:sz w:val="28"/>
+          <w:szCs w:val="28"/>
+          <w:shd w:val="clear" w:color="auto" w:fill="FFFFFF"/>
+        </w:rPr>
+        <w:t xml:space="preserve">Containers as a Service </w:t>
+      </w:r>
+      <w:r>
+        <w:rPr>
+          <w:rFonts w:cs="Arial"/>
+          <w:color w:val="76923C" w:themeColor="accent3" w:themeShade="BF"/>
+          <w:spacing w:val="5"/>
+          <w:sz w:val="28"/>
+          <w:szCs w:val="28"/>
+          <w:shd w:val="clear" w:color="auto" w:fill="FFFFFF"/>
+        </w:rPr>
+        <w:t xml:space="preserve">(CaaS) environment that </w:t>
       </w:r>
       <w:r>
         <w:rPr>
@@ -2985,23 +2793,7 @@
           <w:sz w:val="48"/>
           <w:szCs w:val="48"/>
         </w:rPr>
-        <w:t>D.3</w:t>
-      </w:r>
-      <w:r>
-        <w:rPr>
-          <w:color w:val="0070C0"/>
-          <w:sz w:val="48"/>
-          <w:szCs w:val="48"/>
-        </w:rPr>
-        <w:t xml:space="preserve">. Docker </w:t>
-      </w:r>
-      <w:r>
-        <w:rPr>
-          <w:color w:val="0070C0"/>
-          <w:sz w:val="48"/>
-          <w:szCs w:val="48"/>
-        </w:rPr>
-        <w:t>for Linux</w:t>
+        <w:t>D.3. Docker for Linux</w:t>
       </w:r>
       <w:r>
         <w:rPr>
@@ -3152,7 +2944,6 @@
           <w:szCs w:val="24"/>
         </w:rPr>
       </w:pPr>
-      <w:proofErr w:type="spellStart"/>
       <w:r>
         <w:rPr>
           <w:rStyle w:val="HTMLCode"/>
@@ -3162,19 +2953,7 @@
           <w:sz w:val="24"/>
           <w:szCs w:val="24"/>
         </w:rPr>
-        <w:t>docker</w:t>
-      </w:r>
-      <w:proofErr w:type="spellEnd"/>
-      <w:r>
-        <w:rPr>
-          <w:rStyle w:val="HTMLCode"/>
-          <w:rFonts w:ascii="Consolas" w:eastAsiaTheme="minorHAnsi" w:hAnsi="Consolas" w:cs="Consolas"/>
-          <w:b/>
-          <w:color w:val="00B0F0"/>
-          <w:sz w:val="24"/>
-          <w:szCs w:val="24"/>
-        </w:rPr>
-        <w:t xml:space="preserve"> version</w:t>
+        <w:t>docker version</w:t>
       </w:r>
     </w:p>
     <w:p>
@@ -3193,7 +2972,6 @@
           <w:szCs w:val="24"/>
         </w:rPr>
       </w:pPr>
-      <w:proofErr w:type="spellStart"/>
       <w:r>
         <w:rPr>
           <w:rStyle w:val="HTMLCode"/>
@@ -3203,33 +2981,8 @@
           <w:sz w:val="24"/>
           <w:szCs w:val="24"/>
         </w:rPr>
-        <w:t>docker</w:t>
-      </w:r>
-      <w:proofErr w:type="spellEnd"/>
-      <w:r>
-        <w:rPr>
-          <w:rStyle w:val="HTMLCode"/>
-          <w:rFonts w:ascii="Consolas" w:eastAsiaTheme="minorHAnsi" w:hAnsi="Consolas" w:cs="Consolas"/>
-          <w:b/>
-          <w:color w:val="00B0F0"/>
-          <w:sz w:val="24"/>
-          <w:szCs w:val="24"/>
-        </w:rPr>
-        <w:t xml:space="preserve"> </w:t>
-      </w:r>
-      <w:proofErr w:type="spellStart"/>
-      <w:r>
-        <w:rPr>
-          <w:rStyle w:val="HTMLCode"/>
-          <w:rFonts w:ascii="Consolas" w:eastAsiaTheme="minorHAnsi" w:hAnsi="Consolas" w:cs="Consolas"/>
-          <w:b/>
-          <w:color w:val="00B0F0"/>
-          <w:sz w:val="24"/>
-          <w:szCs w:val="24"/>
-        </w:rPr>
-        <w:t>ps</w:t>
-      </w:r>
-      <w:proofErr w:type="spellEnd"/>
+        <w:t>docker ps</w:t>
+      </w:r>
     </w:p>
     <w:p>
       <w:pPr>
@@ -3249,7 +3002,6 @@
           <w:shd w:val="clear" w:color="auto" w:fill="FFFFFF"/>
         </w:rPr>
       </w:pPr>
-      <w:proofErr w:type="spellStart"/>
       <w:r>
         <w:rPr>
           <w:rStyle w:val="HTMLCode"/>
@@ -3260,20 +3012,7 @@
           <w:sz w:val="24"/>
           <w:szCs w:val="24"/>
         </w:rPr>
-        <w:t>docker</w:t>
-      </w:r>
-      <w:proofErr w:type="spellEnd"/>
-      <w:r>
-        <w:rPr>
-          <w:rStyle w:val="HTMLCode"/>
-          <w:rFonts w:ascii="Consolas" w:eastAsiaTheme="minorHAnsi" w:hAnsi="Consolas" w:cs="Consolas"/>
-          <w:b/>
-          <w:color w:val="00B0F0"/>
-          <w:spacing w:val="5"/>
-          <w:sz w:val="24"/>
-          <w:szCs w:val="24"/>
-        </w:rPr>
-        <w:t xml:space="preserve"> run hello-world</w:t>
+        <w:t>docker run hello-world</w:t>
       </w:r>
     </w:p>
     <w:p>
@@ -3365,15 +3104,7 @@
           <w:sz w:val="48"/>
           <w:szCs w:val="48"/>
         </w:rPr>
-        <w:t xml:space="preserve">. </w:t>
-      </w:r>
-      <w:r>
-        <w:rPr>
-          <w:color w:val="0070C0"/>
-          <w:sz w:val="48"/>
-          <w:szCs w:val="48"/>
-        </w:rPr>
-        <w:t>Images and containers</w:t>
+        <w:t>. Images and containers</w:t>
       </w:r>
     </w:p>
     <w:p>
@@ -3482,7 +3213,6 @@
         </w:rPr>
         <w:t xml:space="preserve"> is a </w:t>
       </w:r>
-      <w:proofErr w:type="spellStart"/>
       <w:r>
         <w:rPr>
           <w:rFonts w:cs="Arial"/>
@@ -3495,7 +3225,6 @@
         </w:rPr>
         <w:t>filesystem</w:t>
       </w:r>
-      <w:proofErr w:type="spellEnd"/>
       <w:r>
         <w:rPr>
           <w:rFonts w:cs="Arial"/>
@@ -3908,31 +3637,7 @@
           <w:szCs w:val="28"/>
           <w:shd w:val="clear" w:color="auto" w:fill="FFFFFF"/>
         </w:rPr>
-        <w:t>“</w:t>
-      </w:r>
-      <w:proofErr w:type="spellStart"/>
-      <w:r>
-        <w:rPr>
-          <w:rFonts w:ascii="Consolas" w:hAnsi="Consolas" w:cs="Consolas"/>
-          <w:color w:val="00B0F0"/>
-          <w:spacing w:val="5"/>
-          <w:sz w:val="28"/>
-          <w:szCs w:val="28"/>
-          <w:shd w:val="clear" w:color="auto" w:fill="FFFFFF"/>
-        </w:rPr>
-        <w:t>docker</w:t>
-      </w:r>
-      <w:proofErr w:type="spellEnd"/>
-      <w:r>
-        <w:rPr>
-          <w:rFonts w:ascii="Consolas" w:hAnsi="Consolas" w:cs="Consolas"/>
-          <w:color w:val="00B0F0"/>
-          <w:spacing w:val="5"/>
-          <w:sz w:val="28"/>
-          <w:szCs w:val="28"/>
-          <w:shd w:val="clear" w:color="auto" w:fill="FFFFFF"/>
-        </w:rPr>
-        <w:t xml:space="preserve"> run hello-world”</w:t>
+        <w:t>“docker run hello-world”</w:t>
       </w:r>
       <w:r>
         <w:rPr>
@@ -4086,63 +3791,79 @@
         </w:numPr>
         <w:shd w:val="clear" w:color="auto" w:fill="FFFFFF"/>
         <w:rPr>
-          <w:rFonts w:ascii="Arial" w:hAnsi="Arial" w:cs="Arial"/>
+          <w:rFonts w:asciiTheme="minorHAnsi" w:hAnsiTheme="minorHAnsi" w:cs="Arial"/>
           <w:color w:val="000000"/>
-        </w:rPr>
-      </w:pPr>
-      <w:r>
-        <w:rPr>
-          <w:rFonts w:ascii="Arial" w:hAnsi="Arial" w:cs="Arial"/>
+          <w:sz w:val="28"/>
+          <w:szCs w:val="28"/>
+        </w:rPr>
+      </w:pPr>
+      <w:r>
+        <w:rPr>
+          <w:rFonts w:asciiTheme="minorHAnsi" w:hAnsiTheme="minorHAnsi" w:cs="Arial"/>
           <w:color w:val="000000"/>
+          <w:sz w:val="28"/>
+          <w:szCs w:val="28"/>
         </w:rPr>
         <w:t>Who built the</w:t>
       </w:r>
       <w:r>
         <w:rPr>
           <w:rStyle w:val="apple-converted-space"/>
-          <w:rFonts w:ascii="Arial" w:hAnsi="Arial" w:cs="Arial"/>
+          <w:rFonts w:asciiTheme="minorHAnsi" w:hAnsiTheme="minorHAnsi" w:cs="Arial"/>
           <w:color w:val="000000"/>
+          <w:sz w:val="28"/>
+          <w:szCs w:val="28"/>
         </w:rPr>
         <w:t> </w:t>
       </w:r>
       <w:r>
         <w:rPr>
           <w:rStyle w:val="apple-converted-space"/>
-          <w:rFonts w:ascii="Arial" w:hAnsi="Arial" w:cs="Arial"/>
+          <w:rFonts w:asciiTheme="minorHAnsi" w:hAnsiTheme="minorHAnsi" w:cs="Arial"/>
           <w:b/>
           <w:i/>
           <w:color w:val="000000"/>
+          <w:sz w:val="28"/>
+          <w:szCs w:val="28"/>
         </w:rPr>
         <w:t>“</w:t>
       </w:r>
       <w:r>
         <w:rPr>
-          <w:rFonts w:ascii="Arial" w:hAnsi="Arial" w:cs="Arial"/>
+          <w:rFonts w:asciiTheme="minorHAnsi" w:hAnsiTheme="minorHAnsi" w:cs="Arial"/>
           <w:b/>
           <w:i/>
+          <w:sz w:val="28"/>
+          <w:szCs w:val="28"/>
         </w:rPr>
         <w:t>hello-world</w:t>
       </w:r>
       <w:r>
         <w:rPr>
-          <w:rFonts w:ascii="Arial" w:hAnsi="Arial" w:cs="Arial"/>
+          <w:rFonts w:asciiTheme="minorHAnsi" w:hAnsiTheme="minorHAnsi" w:cs="Arial"/>
           <w:b/>
           <w:i/>
+          <w:sz w:val="28"/>
+          <w:szCs w:val="28"/>
         </w:rPr>
         <w:t>”</w:t>
       </w:r>
       <w:r>
         <w:rPr>
           <w:rStyle w:val="apple-converted-space"/>
-          <w:rFonts w:ascii="Arial" w:hAnsi="Arial" w:cs="Arial"/>
+          <w:rFonts w:asciiTheme="minorHAnsi" w:hAnsiTheme="minorHAnsi" w:cs="Arial"/>
           <w:color w:val="000000"/>
+          <w:sz w:val="28"/>
+          <w:szCs w:val="28"/>
         </w:rPr>
         <w:t> </w:t>
       </w:r>
       <w:r>
         <w:rPr>
-          <w:rFonts w:ascii="Arial" w:hAnsi="Arial" w:cs="Arial"/>
+          <w:rFonts w:asciiTheme="minorHAnsi" w:hAnsiTheme="minorHAnsi" w:cs="Arial"/>
           <w:color w:val="000000"/>
+          <w:sz w:val="28"/>
+          <w:szCs w:val="28"/>
         </w:rPr>
         <w:t>software image though?</w:t>
       </w:r>
@@ -4153,28 +3874,34 @@
         <w:shd w:val="clear" w:color="auto" w:fill="FFFFFF"/>
         <w:ind w:left="720"/>
         <w:rPr>
-          <w:rFonts w:ascii="Arial" w:hAnsi="Arial" w:cs="Arial"/>
-          <w:b/>
-          <w:color w:val="76923C" w:themeColor="accent3" w:themeShade="BF"/>
-          <w:spacing w:val="5"/>
-          <w:shd w:val="clear" w:color="auto" w:fill="FFFFFF"/>
-        </w:rPr>
-      </w:pPr>
-      <w:r>
-        <w:rPr>
-          <w:rFonts w:ascii="Arial" w:hAnsi="Arial" w:cs="Arial"/>
-          <w:color w:val="76923C" w:themeColor="accent3" w:themeShade="BF"/>
-          <w:spacing w:val="5"/>
+          <w:rFonts w:asciiTheme="minorHAnsi" w:hAnsiTheme="minorHAnsi" w:cs="Arial"/>
+          <w:b/>
+          <w:color w:val="76923C" w:themeColor="accent3" w:themeShade="BF"/>
+          <w:spacing w:val="5"/>
+          <w:sz w:val="28"/>
+          <w:szCs w:val="28"/>
+          <w:shd w:val="clear" w:color="auto" w:fill="FFFFFF"/>
+        </w:rPr>
+      </w:pPr>
+      <w:r>
+        <w:rPr>
+          <w:rFonts w:asciiTheme="minorHAnsi" w:hAnsiTheme="minorHAnsi" w:cs="Arial"/>
+          <w:color w:val="76923C" w:themeColor="accent3" w:themeShade="BF"/>
+          <w:spacing w:val="5"/>
+          <w:sz w:val="28"/>
+          <w:szCs w:val="28"/>
           <w:shd w:val="clear" w:color="auto" w:fill="FFFFFF"/>
         </w:rPr>
         <w:t xml:space="preserve">Docker Engine lets people (or companies) </w:t>
       </w:r>
       <w:r>
         <w:rPr>
-          <w:rFonts w:ascii="Arial" w:hAnsi="Arial" w:cs="Arial"/>
-          <w:b/>
-          <w:color w:val="76923C" w:themeColor="accent3" w:themeShade="BF"/>
-          <w:spacing w:val="5"/>
+          <w:rFonts w:asciiTheme="minorHAnsi" w:hAnsiTheme="minorHAnsi" w:cs="Arial"/>
+          <w:b/>
+          <w:color w:val="76923C" w:themeColor="accent3" w:themeShade="BF"/>
+          <w:spacing w:val="5"/>
+          <w:sz w:val="28"/>
+          <w:szCs w:val="28"/>
           <w:shd w:val="clear" w:color="auto" w:fill="FFFFFF"/>
         </w:rPr>
         <w:t xml:space="preserve">create and share software through Docker images. </w:t>
@@ -4189,26 +3916,32 @@
         </w:numPr>
         <w:shd w:val="clear" w:color="auto" w:fill="FFFFFF"/>
         <w:rPr>
-          <w:rFonts w:ascii="Arial" w:hAnsi="Arial" w:cs="Arial"/>
-          <w:b/>
-          <w:color w:val="76923C" w:themeColor="accent3" w:themeShade="BF"/>
-        </w:rPr>
-      </w:pPr>
-      <w:r>
-        <w:rPr>
-          <w:rFonts w:ascii="Arial" w:hAnsi="Arial" w:cs="Arial"/>
-          <w:color w:val="76923C" w:themeColor="accent3" w:themeShade="BF"/>
-          <w:spacing w:val="5"/>
+          <w:rFonts w:asciiTheme="minorHAnsi" w:hAnsiTheme="minorHAnsi" w:cs="Arial"/>
+          <w:b/>
+          <w:color w:val="76923C" w:themeColor="accent3" w:themeShade="BF"/>
+          <w:sz w:val="28"/>
+          <w:szCs w:val="28"/>
+        </w:rPr>
+      </w:pPr>
+      <w:r>
+        <w:rPr>
+          <w:rFonts w:asciiTheme="minorHAnsi" w:hAnsiTheme="minorHAnsi" w:cs="Arial"/>
+          <w:color w:val="76923C" w:themeColor="accent3" w:themeShade="BF"/>
+          <w:spacing w:val="5"/>
+          <w:sz w:val="28"/>
+          <w:szCs w:val="28"/>
           <w:shd w:val="clear" w:color="auto" w:fill="FFFFFF"/>
         </w:rPr>
         <w:t xml:space="preserve">Using Docker Engine, you don’t have to worry about whether your computer can run the software in a Docker image — </w:t>
       </w:r>
       <w:r>
         <w:rPr>
-          <w:rFonts w:ascii="Arial" w:hAnsi="Arial" w:cs="Arial"/>
-          <w:b/>
-          <w:color w:val="76923C" w:themeColor="accent3" w:themeShade="BF"/>
-          <w:spacing w:val="5"/>
+          <w:rFonts w:asciiTheme="minorHAnsi" w:hAnsiTheme="minorHAnsi" w:cs="Arial"/>
+          <w:b/>
+          <w:color w:val="76923C" w:themeColor="accent3" w:themeShade="BF"/>
+          <w:spacing w:val="5"/>
+          <w:sz w:val="28"/>
+          <w:szCs w:val="28"/>
           <w:shd w:val="clear" w:color="auto" w:fill="FFFFFF"/>
         </w:rPr>
         <w:t>a Docker container</w:t>
@@ -4216,10 +3949,12 @@
       <w:r>
         <w:rPr>
           <w:rStyle w:val="apple-converted-space"/>
-          <w:rFonts w:ascii="Arial" w:hAnsi="Arial" w:cs="Arial"/>
-          <w:b/>
-          <w:color w:val="76923C" w:themeColor="accent3" w:themeShade="BF"/>
-          <w:spacing w:val="5"/>
+          <w:rFonts w:asciiTheme="minorHAnsi" w:hAnsiTheme="minorHAnsi" w:cs="Arial"/>
+          <w:b/>
+          <w:color w:val="76923C" w:themeColor="accent3" w:themeShade="BF"/>
+          <w:spacing w:val="5"/>
+          <w:sz w:val="28"/>
+          <w:szCs w:val="28"/>
           <w:shd w:val="clear" w:color="auto" w:fill="FFFFFF"/>
         </w:rPr>
         <w:t> </w:t>
@@ -4227,20 +3962,24 @@
       <w:r>
         <w:rPr>
           <w:rStyle w:val="Emphasis"/>
-          <w:rFonts w:ascii="Arial" w:hAnsi="Arial" w:cs="Arial"/>
-          <w:b/>
-          <w:color w:val="76923C" w:themeColor="accent3" w:themeShade="BF"/>
-          <w:spacing w:val="5"/>
+          <w:rFonts w:asciiTheme="minorHAnsi" w:hAnsiTheme="minorHAnsi" w:cs="Arial"/>
+          <w:b/>
+          <w:color w:val="76923C" w:themeColor="accent3" w:themeShade="BF"/>
+          <w:spacing w:val="5"/>
+          <w:sz w:val="28"/>
+          <w:szCs w:val="28"/>
           <w:shd w:val="clear" w:color="auto" w:fill="FFFFFF"/>
         </w:rPr>
         <w:t>can always run it</w:t>
       </w:r>
       <w:r>
         <w:rPr>
-          <w:rFonts w:ascii="Arial" w:hAnsi="Arial" w:cs="Arial"/>
-          <w:b/>
-          <w:color w:val="76923C" w:themeColor="accent3" w:themeShade="BF"/>
-          <w:spacing w:val="5"/>
+          <w:rFonts w:asciiTheme="minorHAnsi" w:hAnsiTheme="minorHAnsi" w:cs="Arial"/>
+          <w:b/>
+          <w:color w:val="76923C" w:themeColor="accent3" w:themeShade="BF"/>
+          <w:spacing w:val="5"/>
+          <w:sz w:val="28"/>
+          <w:szCs w:val="28"/>
           <w:shd w:val="clear" w:color="auto" w:fill="FFFFFF"/>
         </w:rPr>
         <w:t>.</w:t>
@@ -4294,14 +4033,12 @@
           <w:szCs w:val="48"/>
         </w:rPr>
       </w:pPr>
-      <w:proofErr w:type="gramStart"/>
       <w:r>
         <w:rPr>
           <w:color w:val="0070C0"/>
           <w:sz w:val="48"/>
           <w:szCs w:val="48"/>
         </w:rPr>
-        <w:lastRenderedPageBreak/>
         <w:t>D.5</w:t>
       </w:r>
       <w:r>
@@ -4310,22 +4047,427 @@
           <w:sz w:val="48"/>
           <w:szCs w:val="48"/>
         </w:rPr>
-        <w:t>.</w:t>
-      </w:r>
-      <w:proofErr w:type="gramEnd"/>
+        <w:t xml:space="preserve">. </w:t>
+      </w:r>
       <w:r>
         <w:rPr>
           <w:color w:val="0070C0"/>
           <w:sz w:val="48"/>
           <w:szCs w:val="48"/>
         </w:rPr>
-        <w:t xml:space="preserve"> </w:t>
+        <w:t>Find and run an image from Dockerhub</w:t>
       </w:r>
     </w:p>
     <w:p>
       <w:pPr>
         <w:pStyle w:val="NormalWeb"/>
+        <w:numPr>
+          <w:ilvl w:val="0"/>
+          <w:numId w:val="15"/>
+        </w:numPr>
         <w:shd w:val="clear" w:color="auto" w:fill="FFFFFF"/>
+        <w:rPr>
+          <w:rFonts w:asciiTheme="minorHAnsi" w:hAnsiTheme="minorHAnsi" w:cs="Arial"/>
+          <w:color w:val="76923C" w:themeColor="accent3" w:themeShade="BF"/>
+          <w:spacing w:val="5"/>
+          <w:sz w:val="28"/>
+          <w:szCs w:val="28"/>
+          <w:shd w:val="clear" w:color="auto" w:fill="FFFFFF"/>
+        </w:rPr>
+      </w:pPr>
+      <w:r>
+        <w:rPr>
+          <w:rFonts w:asciiTheme="minorHAnsi" w:hAnsiTheme="minorHAnsi" w:cs="Arial"/>
+          <w:color w:val="76923C" w:themeColor="accent3" w:themeShade="BF"/>
+          <w:spacing w:val="5"/>
+          <w:sz w:val="28"/>
+          <w:szCs w:val="28"/>
+          <w:shd w:val="clear" w:color="auto" w:fill="FFFFFF"/>
+        </w:rPr>
+        <w:t>Open your browser and</w:t>
+      </w:r>
+      <w:r>
+        <w:rPr>
+          <w:rFonts w:asciiTheme="minorHAnsi" w:hAnsiTheme="minorHAnsi"/>
+          <w:color w:val="76923C" w:themeColor="accent3" w:themeShade="BF"/>
+          <w:sz w:val="28"/>
+          <w:szCs w:val="28"/>
+        </w:rPr>
+        <w:t> </w:t>
+      </w:r>
+      <w:hyperlink r:id="rId9" w:history="1">
+        <w:r>
+          <w:rPr>
+            <w:rFonts w:asciiTheme="minorHAnsi" w:hAnsiTheme="minorHAnsi"/>
+            <w:color w:val="76923C" w:themeColor="accent3" w:themeShade="BF"/>
+            <w:sz w:val="28"/>
+            <w:szCs w:val="28"/>
+          </w:rPr>
+          <w:t>browse to the Docker Hub</w:t>
+        </w:r>
+      </w:hyperlink>
+    </w:p>
+    <w:p>
+      <w:pPr>
+        <w:pStyle w:val="NormalWeb"/>
+        <w:numPr>
+          <w:ilvl w:val="0"/>
+          <w:numId w:val="15"/>
+        </w:numPr>
+        <w:shd w:val="clear" w:color="auto" w:fill="FFFFFF"/>
+        <w:rPr>
+          <w:rFonts w:asciiTheme="minorHAnsi" w:hAnsiTheme="minorHAnsi" w:cs="Arial"/>
+          <w:color w:val="76923C" w:themeColor="accent3" w:themeShade="BF"/>
+          <w:spacing w:val="5"/>
+          <w:sz w:val="28"/>
+          <w:szCs w:val="28"/>
+          <w:shd w:val="clear" w:color="auto" w:fill="FFFFFF"/>
+        </w:rPr>
+      </w:pPr>
+      <w:r>
+        <w:rPr>
+          <w:rFonts w:asciiTheme="minorHAnsi" w:hAnsiTheme="minorHAnsi" w:cs="Arial"/>
+          <w:color w:val="76923C" w:themeColor="accent3" w:themeShade="BF"/>
+          <w:spacing w:val="5"/>
+          <w:sz w:val="28"/>
+          <w:szCs w:val="28"/>
+          <w:shd w:val="clear" w:color="auto" w:fill="FFFFFF"/>
+        </w:rPr>
+        <w:t>Enter the word</w:t>
+      </w:r>
+      <w:r>
+        <w:rPr>
+          <w:rFonts w:asciiTheme="minorHAnsi" w:hAnsiTheme="minorHAnsi"/>
+          <w:color w:val="76923C" w:themeColor="accent3" w:themeShade="BF"/>
+          <w:sz w:val="28"/>
+          <w:szCs w:val="28"/>
+        </w:rPr>
+        <w:t> </w:t>
+      </w:r>
+      <w:r>
+        <w:rPr>
+          <w:rFonts w:asciiTheme="minorHAnsi" w:hAnsiTheme="minorHAnsi" w:cs="Arial"/>
+          <w:color w:val="76923C" w:themeColor="accent3" w:themeShade="BF"/>
+          <w:sz w:val="28"/>
+          <w:szCs w:val="28"/>
+          <w:shd w:val="clear" w:color="auto" w:fill="FFFFFF"/>
+        </w:rPr>
+        <w:t>whalesay</w:t>
+      </w:r>
+      <w:r>
+        <w:rPr>
+          <w:rFonts w:asciiTheme="minorHAnsi" w:hAnsiTheme="minorHAnsi"/>
+          <w:color w:val="76923C" w:themeColor="accent3" w:themeShade="BF"/>
+          <w:sz w:val="28"/>
+          <w:szCs w:val="28"/>
+        </w:rPr>
+        <w:t> </w:t>
+      </w:r>
+      <w:r>
+        <w:rPr>
+          <w:rFonts w:asciiTheme="minorHAnsi" w:hAnsiTheme="minorHAnsi" w:cs="Arial"/>
+          <w:color w:val="76923C" w:themeColor="accent3" w:themeShade="BF"/>
+          <w:spacing w:val="5"/>
+          <w:sz w:val="28"/>
+          <w:szCs w:val="28"/>
+          <w:shd w:val="clear" w:color="auto" w:fill="FFFFFF"/>
+        </w:rPr>
+        <w:t>in the search bar</w:t>
+      </w:r>
+    </w:p>
+    <w:p>
+      <w:pPr>
+        <w:pStyle w:val="NormalWeb"/>
+        <w:numPr>
+          <w:ilvl w:val="0"/>
+          <w:numId w:val="15"/>
+        </w:numPr>
+        <w:shd w:val="clear" w:color="auto" w:fill="FFFFFF"/>
+        <w:rPr>
+          <w:rFonts w:asciiTheme="minorHAnsi" w:hAnsiTheme="minorHAnsi" w:cs="Arial"/>
+          <w:color w:val="76923C" w:themeColor="accent3" w:themeShade="BF"/>
+          <w:spacing w:val="5"/>
+          <w:sz w:val="28"/>
+          <w:szCs w:val="28"/>
+          <w:shd w:val="clear" w:color="auto" w:fill="FFFFFF"/>
+        </w:rPr>
+      </w:pPr>
+      <w:r>
+        <w:rPr>
+          <w:rFonts w:asciiTheme="minorHAnsi" w:hAnsiTheme="minorHAnsi" w:cs="Arial"/>
+          <w:color w:val="76923C" w:themeColor="accent3" w:themeShade="BF"/>
+          <w:spacing w:val="5"/>
+          <w:sz w:val="28"/>
+          <w:szCs w:val="28"/>
+          <w:shd w:val="clear" w:color="auto" w:fill="FFFFFF"/>
+        </w:rPr>
+        <w:t>Click on the</w:t>
+      </w:r>
+      <w:r>
+        <w:rPr>
+          <w:rFonts w:asciiTheme="minorHAnsi" w:hAnsiTheme="minorHAnsi"/>
+          <w:color w:val="76923C" w:themeColor="accent3" w:themeShade="BF"/>
+          <w:sz w:val="28"/>
+          <w:szCs w:val="28"/>
+        </w:rPr>
+        <w:t> docker/whalesay </w:t>
+      </w:r>
+      <w:r>
+        <w:rPr>
+          <w:rFonts w:asciiTheme="minorHAnsi" w:hAnsiTheme="minorHAnsi" w:cs="Arial"/>
+          <w:color w:val="76923C" w:themeColor="accent3" w:themeShade="BF"/>
+          <w:spacing w:val="5"/>
+          <w:sz w:val="28"/>
+          <w:szCs w:val="28"/>
+          <w:shd w:val="clear" w:color="auto" w:fill="FFFFFF"/>
+        </w:rPr>
+        <w:t>image in the results</w:t>
+      </w:r>
+    </w:p>
+    <w:p>
+      <w:pPr>
+        <w:pStyle w:val="NormalWeb"/>
+        <w:numPr>
+          <w:ilvl w:val="0"/>
+          <w:numId w:val="15"/>
+        </w:numPr>
+        <w:shd w:val="clear" w:color="auto" w:fill="FFFFFF"/>
+        <w:rPr>
+          <w:rFonts w:asciiTheme="minorHAnsi" w:hAnsiTheme="minorHAnsi" w:cs="Arial"/>
+          <w:color w:val="76923C" w:themeColor="accent3" w:themeShade="BF"/>
+          <w:spacing w:val="5"/>
+          <w:sz w:val="28"/>
+          <w:szCs w:val="28"/>
+          <w:shd w:val="clear" w:color="auto" w:fill="FFFFFF"/>
+        </w:rPr>
+      </w:pPr>
+      <w:r>
+        <w:rPr>
+          <w:rFonts w:asciiTheme="minorHAnsi" w:hAnsiTheme="minorHAnsi" w:cs="Arial"/>
+          <w:color w:val="76923C" w:themeColor="accent3" w:themeShade="BF"/>
+          <w:spacing w:val="5"/>
+          <w:sz w:val="28"/>
+          <w:szCs w:val="28"/>
+          <w:shd w:val="clear" w:color="auto" w:fill="FFFFFF"/>
+        </w:rPr>
+        <w:t>Open a command-line terminal</w:t>
+      </w:r>
+    </w:p>
+    <w:p>
+      <w:pPr>
+        <w:pStyle w:val="NormalWeb"/>
+        <w:numPr>
+          <w:ilvl w:val="0"/>
+          <w:numId w:val="15"/>
+        </w:numPr>
+        <w:shd w:val="clear" w:color="auto" w:fill="FFFFFF"/>
+        <w:rPr>
+          <w:rFonts w:asciiTheme="minorHAnsi" w:hAnsiTheme="minorHAnsi" w:cs="Arial"/>
+          <w:color w:val="76923C" w:themeColor="accent3" w:themeShade="BF"/>
+          <w:spacing w:val="5"/>
+          <w:sz w:val="28"/>
+          <w:szCs w:val="28"/>
+          <w:shd w:val="clear" w:color="auto" w:fill="FFFFFF"/>
+        </w:rPr>
+      </w:pPr>
+      <w:r>
+        <w:rPr>
+          <w:rFonts w:asciiTheme="minorHAnsi" w:hAnsiTheme="minorHAnsi" w:cs="Arial"/>
+          <w:color w:val="76923C" w:themeColor="accent3" w:themeShade="BF"/>
+          <w:spacing w:val="5"/>
+          <w:sz w:val="28"/>
+          <w:szCs w:val="28"/>
+          <w:shd w:val="clear" w:color="auto" w:fill="FFFFFF"/>
+        </w:rPr>
+        <w:t>Type the </w:t>
+      </w:r>
+      <w:r>
+        <w:rPr>
+          <w:rFonts w:asciiTheme="minorHAnsi" w:hAnsiTheme="minorHAnsi" w:cs="Arial"/>
+          <w:color w:val="00B0F0"/>
+          <w:spacing w:val="5"/>
+          <w:sz w:val="28"/>
+          <w:szCs w:val="28"/>
+          <w:shd w:val="clear" w:color="auto" w:fill="FFFFFF"/>
+        </w:rPr>
+        <w:t>docker run docker/whalesay cowsay boo </w:t>
+      </w:r>
+      <w:r>
+        <w:rPr>
+          <w:rFonts w:asciiTheme="minorHAnsi" w:hAnsiTheme="minorHAnsi" w:cs="Arial"/>
+          <w:color w:val="76923C" w:themeColor="accent3" w:themeShade="BF"/>
+          <w:spacing w:val="5"/>
+          <w:sz w:val="28"/>
+          <w:szCs w:val="28"/>
+          <w:shd w:val="clear" w:color="auto" w:fill="FFFFFF"/>
+        </w:rPr>
+        <w:t>command and press RETURN</w:t>
+      </w:r>
+    </w:p>
+    <w:p>
+      <w:pPr>
+        <w:pStyle w:val="NormalWeb"/>
+        <w:numPr>
+          <w:ilvl w:val="0"/>
+          <w:numId w:val="15"/>
+        </w:numPr>
+        <w:shd w:val="clear" w:color="auto" w:fill="FFFFFF"/>
+        <w:rPr>
+          <w:rFonts w:asciiTheme="minorHAnsi" w:hAnsiTheme="minorHAnsi" w:cs="Arial"/>
+          <w:color w:val="76923C" w:themeColor="accent3" w:themeShade="BF"/>
+          <w:spacing w:val="5"/>
+          <w:sz w:val="28"/>
+          <w:szCs w:val="28"/>
+          <w:shd w:val="clear" w:color="auto" w:fill="FFFFFF"/>
+        </w:rPr>
+      </w:pPr>
+      <w:r>
+        <w:rPr>
+          <w:rFonts w:asciiTheme="minorHAnsi" w:hAnsiTheme="minorHAnsi" w:cs="Arial"/>
+          <w:color w:val="76923C" w:themeColor="accent3" w:themeShade="BF"/>
+          <w:spacing w:val="5"/>
+          <w:sz w:val="28"/>
+          <w:szCs w:val="28"/>
+          <w:shd w:val="clear" w:color="auto" w:fill="FFFFFF"/>
+        </w:rPr>
+        <w:t xml:space="preserve">Once again </w:t>
+      </w:r>
+      <w:r>
+        <w:rPr>
+          <w:rFonts w:asciiTheme="minorHAnsi" w:hAnsiTheme="minorHAnsi" w:cs="Arial"/>
+          <w:color w:val="76923C" w:themeColor="accent3" w:themeShade="BF"/>
+          <w:spacing w:val="5"/>
+          <w:sz w:val="28"/>
+          <w:szCs w:val="28"/>
+          <w:shd w:val="clear" w:color="auto" w:fill="FFFFFF"/>
+        </w:rPr>
+        <w:t>Type the </w:t>
+      </w:r>
+      <w:r>
+        <w:rPr>
+          <w:rFonts w:asciiTheme="minorHAnsi" w:hAnsiTheme="minorHAnsi" w:cs="Arial"/>
+          <w:color w:val="00B0F0"/>
+          <w:spacing w:val="5"/>
+          <w:sz w:val="28"/>
+          <w:szCs w:val="28"/>
+          <w:shd w:val="clear" w:color="auto" w:fill="FFFFFF"/>
+        </w:rPr>
+        <w:t>docker run docker/whalesay cowsay boo</w:t>
+      </w:r>
+      <w:r>
+        <w:rPr>
+          <w:rFonts w:asciiTheme="minorHAnsi" w:hAnsiTheme="minorHAnsi" w:cs="Arial"/>
+          <w:color w:val="76923C" w:themeColor="accent3" w:themeShade="BF"/>
+          <w:spacing w:val="5"/>
+          <w:sz w:val="28"/>
+          <w:szCs w:val="28"/>
+          <w:shd w:val="clear" w:color="auto" w:fill="FFFFFF"/>
+        </w:rPr>
+        <w:t> command and press RETURN.</w:t>
+      </w:r>
+      <w:r>
+        <w:rPr>
+          <w:rFonts w:asciiTheme="minorHAnsi" w:hAnsiTheme="minorHAnsi" w:cs="Arial"/>
+          <w:color w:val="76923C" w:themeColor="accent3" w:themeShade="BF"/>
+          <w:spacing w:val="5"/>
+          <w:sz w:val="28"/>
+          <w:szCs w:val="28"/>
+          <w:shd w:val="clear" w:color="auto" w:fill="FFFFFF"/>
+        </w:rPr>
+        <w:t xml:space="preserve"> </w:t>
+      </w:r>
+      <w:r>
+        <w:rPr>
+          <w:rFonts w:asciiTheme="minorHAnsi" w:hAnsiTheme="minorHAnsi" w:cs="Arial"/>
+          <w:color w:val="76923C" w:themeColor="accent3" w:themeShade="BF"/>
+          <w:spacing w:val="5"/>
+          <w:sz w:val="28"/>
+          <w:szCs w:val="28"/>
+          <w:shd w:val="clear" w:color="auto" w:fill="FFFFFF"/>
+        </w:rPr>
+        <w:t>This ti</w:t>
+      </w:r>
+      <w:r>
+        <w:rPr>
+          <w:rFonts w:asciiTheme="minorHAnsi" w:hAnsiTheme="minorHAnsi" w:cs="Arial"/>
+          <w:color w:val="76923C" w:themeColor="accent3" w:themeShade="BF"/>
+          <w:spacing w:val="5"/>
+          <w:sz w:val="28"/>
+          <w:szCs w:val="28"/>
+          <w:shd w:val="clear" w:color="auto" w:fill="FFFFFF"/>
+        </w:rPr>
+        <w:t>me the time taken is just a bit</w:t>
+      </w:r>
+    </w:p>
+    <w:p>
+      <w:pPr>
+        <w:pStyle w:val="NormalWeb"/>
+        <w:shd w:val="clear" w:color="auto" w:fill="FFFFFF"/>
+        <w:rPr>
+          <w:rFonts w:asciiTheme="minorHAnsi" w:hAnsiTheme="minorHAnsi" w:cs="Arial"/>
+          <w:color w:val="76923C" w:themeColor="accent3" w:themeShade="BF"/>
+          <w:spacing w:val="5"/>
+          <w:sz w:val="28"/>
+          <w:szCs w:val="28"/>
+          <w:shd w:val="clear" w:color="auto" w:fill="FFFFFF"/>
+        </w:rPr>
+      </w:pPr>
+    </w:p>
+    <w:p>
+      <w:pPr>
+        <w:pStyle w:val="Title"/>
+        <w:rPr>
+          <w:color w:val="0070C0"/>
+          <w:sz w:val="48"/>
+          <w:szCs w:val="48"/>
+        </w:rPr>
+      </w:pPr>
+      <w:r>
+        <w:rPr>
+          <w:color w:val="0070C0"/>
+          <w:sz w:val="48"/>
+          <w:szCs w:val="48"/>
+        </w:rPr>
+        <w:t>D.6</w:t>
+      </w:r>
+      <w:r>
+        <w:rPr>
+          <w:color w:val="0070C0"/>
+          <w:sz w:val="48"/>
+          <w:szCs w:val="48"/>
+        </w:rPr>
+        <w:t xml:space="preserve">. </w:t>
+      </w:r>
+      <w:r>
+        <w:rPr>
+          <w:color w:val="0070C0"/>
+          <w:sz w:val="48"/>
+          <w:szCs w:val="48"/>
+        </w:rPr>
+        <w:t>Building your own image and pushing it to your dockerhub repository</w:t>
+      </w:r>
+      <w:bookmarkStart w:id="0" w:name="_GoBack"/>
+      <w:bookmarkEnd w:id="0"/>
+    </w:p>
+    <w:p>
+      <w:pPr>
+        <w:pStyle w:val="NormalWeb"/>
+        <w:shd w:val="clear" w:color="auto" w:fill="FFFFFF"/>
+        <w:rPr>
+          <w:rFonts w:asciiTheme="minorHAnsi" w:hAnsiTheme="minorHAnsi" w:cs="Arial"/>
+          <w:color w:val="76923C" w:themeColor="accent3" w:themeShade="BF"/>
+          <w:spacing w:val="5"/>
+          <w:sz w:val="28"/>
+          <w:szCs w:val="28"/>
+          <w:shd w:val="clear" w:color="auto" w:fill="FFFFFF"/>
+        </w:rPr>
+      </w:pPr>
+    </w:p>
+    <w:p>
+      <w:pPr>
+        <w:pStyle w:val="NormalWeb"/>
+        <w:shd w:val="clear" w:color="auto" w:fill="FFFFFF"/>
+        <w:ind w:left="720"/>
         <w:rPr>
           <w:rFonts w:ascii="Arial" w:hAnsi="Arial" w:cs="Arial"/>
           <w:b/>
@@ -4358,8 +4500,6 @@
           <w:shd w:val="clear" w:color="auto" w:fill="FFFFFF"/>
         </w:rPr>
       </w:pPr>
-      <w:bookmarkStart w:id="0" w:name="_GoBack"/>
-      <w:bookmarkEnd w:id="0"/>
     </w:p>
     <w:sectPr>
       <w:pgSz w:w="12240" w:h="15840"/>
@@ -4394,7 +4534,7 @@
         <v:path o:extrusionok="f" gradientshapeok="t" o:connecttype="rect"/>
         <o:lock v:ext="edit" aspectratio="t"/>
       </v:shapetype>
-      <v:shape id="_x0000_i1109" type="#_x0000_t75" style="width:11.25pt;height:11.25pt" o:bullet="t">
+      <v:shape id="_x0000_i1040" type="#_x0000_t75" style="width:11.25pt;height:11.25pt" o:bullet="t">
         <v:imagedata r:id="rId1" o:title="mso8E33"/>
       </v:shape>
     </w:pict>
@@ -4550,6 +4690,119 @@
     </w:lvl>
   </w:abstractNum>
   <w:abstractNum w:abstractNumId="1">
+    <w:nsid w:val="053B4B81"/>
+    <w:multiLevelType w:val="multilevel"/>
+    <w:tmpl w:val="C3426334"/>
+    <w:lvl w:ilvl="0">
+      <w:start w:val="1"/>
+      <w:numFmt w:val="decimal"/>
+      <w:lvlText w:val="%1."/>
+      <w:lvlJc w:val="left"/>
+      <w:pPr>
+        <w:tabs>
+          <w:tab w:val="num" w:pos="720"/>
+        </w:tabs>
+        <w:ind w:left="720" w:hanging="360"/>
+      </w:pPr>
+    </w:lvl>
+    <w:lvl w:ilvl="1" w:tentative="1">
+      <w:start w:val="1"/>
+      <w:numFmt w:val="decimal"/>
+      <w:lvlText w:val="%2."/>
+      <w:lvlJc w:val="left"/>
+      <w:pPr>
+        <w:tabs>
+          <w:tab w:val="num" w:pos="1440"/>
+        </w:tabs>
+        <w:ind w:left="1440" w:hanging="360"/>
+      </w:pPr>
+    </w:lvl>
+    <w:lvl w:ilvl="2" w:tentative="1">
+      <w:start w:val="1"/>
+      <w:numFmt w:val="decimal"/>
+      <w:lvlText w:val="%3."/>
+      <w:lvlJc w:val="left"/>
+      <w:pPr>
+        <w:tabs>
+          <w:tab w:val="num" w:pos="2160"/>
+        </w:tabs>
+        <w:ind w:left="2160" w:hanging="360"/>
+      </w:pPr>
+    </w:lvl>
+    <w:lvl w:ilvl="3" w:tentative="1">
+      <w:start w:val="1"/>
+      <w:numFmt w:val="decimal"/>
+      <w:lvlText w:val="%4."/>
+      <w:lvlJc w:val="left"/>
+      <w:pPr>
+        <w:tabs>
+          <w:tab w:val="num" w:pos="2880"/>
+        </w:tabs>
+        <w:ind w:left="2880" w:hanging="360"/>
+      </w:pPr>
+    </w:lvl>
+    <w:lvl w:ilvl="4" w:tentative="1">
+      <w:start w:val="1"/>
+      <w:numFmt w:val="decimal"/>
+      <w:lvlText w:val="%5."/>
+      <w:lvlJc w:val="left"/>
+      <w:pPr>
+        <w:tabs>
+          <w:tab w:val="num" w:pos="3600"/>
+        </w:tabs>
+        <w:ind w:left="3600" w:hanging="360"/>
+      </w:pPr>
+    </w:lvl>
+    <w:lvl w:ilvl="5" w:tentative="1">
+      <w:start w:val="1"/>
+      <w:numFmt w:val="decimal"/>
+      <w:lvlText w:val="%6."/>
+      <w:lvlJc w:val="left"/>
+      <w:pPr>
+        <w:tabs>
+          <w:tab w:val="num" w:pos="4320"/>
+        </w:tabs>
+        <w:ind w:left="4320" w:hanging="360"/>
+      </w:pPr>
+    </w:lvl>
+    <w:lvl w:ilvl="6" w:tentative="1">
+      <w:start w:val="1"/>
+      <w:numFmt w:val="decimal"/>
+      <w:lvlText w:val="%7."/>
+      <w:lvlJc w:val="left"/>
+      <w:pPr>
+        <w:tabs>
+          <w:tab w:val="num" w:pos="5040"/>
+        </w:tabs>
+        <w:ind w:left="5040" w:hanging="360"/>
+      </w:pPr>
+    </w:lvl>
+    <w:lvl w:ilvl="7" w:tentative="1">
+      <w:start w:val="1"/>
+      <w:numFmt w:val="decimal"/>
+      <w:lvlText w:val="%8."/>
+      <w:lvlJc w:val="left"/>
+      <w:pPr>
+        <w:tabs>
+          <w:tab w:val="num" w:pos="5760"/>
+        </w:tabs>
+        <w:ind w:left="5760" w:hanging="360"/>
+      </w:pPr>
+    </w:lvl>
+    <w:lvl w:ilvl="8" w:tentative="1">
+      <w:start w:val="1"/>
+      <w:numFmt w:val="decimal"/>
+      <w:lvlText w:val="%9."/>
+      <w:lvlJc w:val="left"/>
+      <w:pPr>
+        <w:tabs>
+          <w:tab w:val="num" w:pos="6480"/>
+        </w:tabs>
+        <w:ind w:left="6480" w:hanging="360"/>
+      </w:pPr>
+    </w:lvl>
+  </w:abstractNum>
+  <w:abstractNum w:abstractNumId="2">
     <w:nsid w:val="111F7DB2"/>
     <w:multiLevelType w:val="hybridMultilevel"/>
     <w:tmpl w:val="F06CF124"/>
@@ -4662,7 +4915,120 @@
       </w:rPr>
     </w:lvl>
   </w:abstractNum>
-  <w:abstractNum w:abstractNumId="2">
+  <w:abstractNum w:abstractNumId="3">
+    <w:nsid w:val="19A035A6"/>
+    <w:multiLevelType w:val="hybridMultilevel"/>
+    <w:tmpl w:val="BB9034FA"/>
+    <w:lvl w:ilvl="0" w:tplc="0409000B">
+      <w:start w:val="1"/>
+      <w:numFmt w:val="bullet"/>
+      <w:lvlText w:val=""/>
+      <w:lvlJc w:val="left"/>
+      <w:pPr>
+        <w:ind w:left="1440" w:hanging="360"/>
+      </w:pPr>
+      <w:rPr>
+        <w:rFonts w:ascii="Wingdings" w:hAnsi="Wingdings" w:hint="default"/>
+      </w:rPr>
+    </w:lvl>
+    <w:lvl w:ilvl="1" w:tplc="04090003" w:tentative="1">
+      <w:start w:val="1"/>
+      <w:numFmt w:val="bullet"/>
+      <w:lvlText w:val="o"/>
+      <w:lvlJc w:val="left"/>
+      <w:pPr>
+        <w:ind w:left="2160" w:hanging="360"/>
+      </w:pPr>
+      <w:rPr>
+        <w:rFonts w:ascii="Courier New" w:hAnsi="Courier New" w:cs="Courier New" w:hint="default"/>
+      </w:rPr>
+    </w:lvl>
+    <w:lvl w:ilvl="2" w:tplc="04090005" w:tentative="1">
+      <w:start w:val="1"/>
+      <w:numFmt w:val="bullet"/>
+      <w:lvlText w:val=""/>
+      <w:lvlJc w:val="left"/>
+      <w:pPr>
+        <w:ind w:left="2880" w:hanging="360"/>
+      </w:pPr>
+      <w:rPr>
+        <w:rFonts w:ascii="Wingdings" w:hAnsi="Wingdings" w:hint="default"/>
+      </w:rPr>
+    </w:lvl>
+    <w:lvl w:ilvl="3" w:tplc="04090001" w:tentative="1">
+      <w:start w:val="1"/>
+      <w:numFmt w:val="bullet"/>
+      <w:lvlText w:val=""/>
+      <w:lvlJc w:val="left"/>
+      <w:pPr>
+        <w:ind w:left="3600" w:hanging="360"/>
+      </w:pPr>
+      <w:rPr>
+        <w:rFonts w:ascii="Symbol" w:hAnsi="Symbol" w:hint="default"/>
+      </w:rPr>
+    </w:lvl>
+    <w:lvl w:ilvl="4" w:tplc="04090003" w:tentative="1">
+      <w:start w:val="1"/>
+      <w:numFmt w:val="bullet"/>
+      <w:lvlText w:val="o"/>
+      <w:lvlJc w:val="left"/>
+      <w:pPr>
+        <w:ind w:left="4320" w:hanging="360"/>
+      </w:pPr>
+      <w:rPr>
+        <w:rFonts w:ascii="Courier New" w:hAnsi="Courier New" w:cs="Courier New" w:hint="default"/>
+      </w:rPr>
+    </w:lvl>
+    <w:lvl w:ilvl="5" w:tplc="04090005" w:tentative="1">
+      <w:start w:val="1"/>
+      <w:numFmt w:val="bullet"/>
+      <w:lvlText w:val=""/>
+      <w:lvlJc w:val="left"/>
+      <w:pPr>
+        <w:ind w:left="5040" w:hanging="360"/>
+      </w:pPr>
+      <w:rPr>
+        <w:rFonts w:ascii="Wingdings" w:hAnsi="Wingdings" w:hint="default"/>
+      </w:rPr>
+    </w:lvl>
+    <w:lvl w:ilvl="6" w:tplc="04090001" w:tentative="1">
+      <w:start w:val="1"/>
+      <w:numFmt w:val="bullet"/>
+      <w:lvlText w:val=""/>
+      <w:lvlJc w:val="left"/>
+      <w:pPr>
+        <w:ind w:left="5760" w:hanging="360"/>
+      </w:pPr>
+      <w:rPr>
+        <w:rFonts w:ascii="Symbol" w:hAnsi="Symbol" w:hint="default"/>
+      </w:rPr>
+    </w:lvl>
+    <w:lvl w:ilvl="7" w:tplc="04090003" w:tentative="1">
+      <w:start w:val="1"/>
+      <w:numFmt w:val="bullet"/>
+      <w:lvlText w:val="o"/>
+      <w:lvlJc w:val="left"/>
+      <w:pPr>
+        <w:ind w:left="6480" w:hanging="360"/>
+      </w:pPr>
+      <w:rPr>
+        <w:rFonts w:ascii="Courier New" w:hAnsi="Courier New" w:cs="Courier New" w:hint="default"/>
+      </w:rPr>
+    </w:lvl>
+    <w:lvl w:ilvl="8" w:tplc="04090005" w:tentative="1">
+      <w:start w:val="1"/>
+      <w:numFmt w:val="bullet"/>
+      <w:lvlText w:val=""/>
+      <w:lvlJc w:val="left"/>
+      <w:pPr>
+        <w:ind w:left="7200" w:hanging="360"/>
+      </w:pPr>
+      <w:rPr>
+        <w:rFonts w:ascii="Wingdings" w:hAnsi="Wingdings" w:hint="default"/>
+      </w:rPr>
+    </w:lvl>
+  </w:abstractNum>
+  <w:abstractNum w:abstractNumId="4">
     <w:nsid w:val="357C0186"/>
     <w:multiLevelType w:val="hybridMultilevel"/>
     <w:tmpl w:val="3A16EFA8"/>
@@ -4775,7 +5141,7 @@
       </w:rPr>
     </w:lvl>
   </w:abstractNum>
-  <w:abstractNum w:abstractNumId="3">
+  <w:abstractNum w:abstractNumId="5">
     <w:nsid w:val="37336402"/>
     <w:multiLevelType w:val="hybridMultilevel"/>
     <w:tmpl w:val="C724493A"/>
@@ -4888,7 +5254,7 @@
       </w:rPr>
     </w:lvl>
   </w:abstractNum>
-  <w:abstractNum w:abstractNumId="4">
+  <w:abstractNum w:abstractNumId="6">
     <w:nsid w:val="3B6E28ED"/>
     <w:multiLevelType w:val="hybridMultilevel"/>
     <w:tmpl w:val="08E0D918"/>
@@ -5002,7 +5368,7 @@
       </w:rPr>
     </w:lvl>
   </w:abstractNum>
-  <w:abstractNum w:abstractNumId="5">
+  <w:abstractNum w:abstractNumId="7">
     <w:nsid w:val="3FFB4E93"/>
     <w:multiLevelType w:val="hybridMultilevel"/>
     <w:tmpl w:val="352897DA"/>
@@ -5116,7 +5482,7 @@
       </w:rPr>
     </w:lvl>
   </w:abstractNum>
-  <w:abstractNum w:abstractNumId="6">
+  <w:abstractNum w:abstractNumId="8">
     <w:nsid w:val="45B745DD"/>
     <w:multiLevelType w:val="hybridMultilevel"/>
     <w:tmpl w:val="92625E02"/>
@@ -5229,7 +5595,7 @@
       </w:rPr>
     </w:lvl>
   </w:abstractNum>
-  <w:abstractNum w:abstractNumId="7">
+  <w:abstractNum w:abstractNumId="9">
     <w:nsid w:val="49F91892"/>
     <w:multiLevelType w:val="hybridMultilevel"/>
     <w:tmpl w:val="8452CDC8"/>
@@ -5342,7 +5708,7 @@
       </w:rPr>
     </w:lvl>
   </w:abstractNum>
-  <w:abstractNum w:abstractNumId="8">
+  <w:abstractNum w:abstractNumId="10">
     <w:nsid w:val="5D7218F4"/>
     <w:multiLevelType w:val="hybridMultilevel"/>
     <w:tmpl w:val="E73EEA08"/>
@@ -5455,7 +5821,120 @@
       </w:rPr>
     </w:lvl>
   </w:abstractNum>
-  <w:abstractNum w:abstractNumId="9">
+  <w:abstractNum w:abstractNumId="11">
+    <w:nsid w:val="65071A2F"/>
+    <w:multiLevelType w:val="hybridMultilevel"/>
+    <w:tmpl w:val="71C281D4"/>
+    <w:lvl w:ilvl="0" w:tplc="0409000B">
+      <w:start w:val="1"/>
+      <w:numFmt w:val="bullet"/>
+      <w:lvlText w:val=""/>
+      <w:lvlJc w:val="left"/>
+      <w:pPr>
+        <w:ind w:left="720" w:hanging="360"/>
+      </w:pPr>
+      <w:rPr>
+        <w:rFonts w:ascii="Wingdings" w:hAnsi="Wingdings" w:hint="default"/>
+      </w:rPr>
+    </w:lvl>
+    <w:lvl w:ilvl="1" w:tplc="04090003" w:tentative="1">
+      <w:start w:val="1"/>
+      <w:numFmt w:val="bullet"/>
+      <w:lvlText w:val="o"/>
+      <w:lvlJc w:val="left"/>
+      <w:pPr>
+        <w:ind w:left="1440" w:hanging="360"/>
+      </w:pPr>
+      <w:rPr>
+        <w:rFonts w:ascii="Courier New" w:hAnsi="Courier New" w:cs="Courier New" w:hint="default"/>
+      </w:rPr>
+    </w:lvl>
+    <w:lvl w:ilvl="2" w:tplc="04090005" w:tentative="1">
+      <w:start w:val="1"/>
+      <w:numFmt w:val="bullet"/>
+      <w:lvlText w:val=""/>
+      <w:lvlJc w:val="left"/>
+      <w:pPr>
+        <w:ind w:left="2160" w:hanging="360"/>
+      </w:pPr>
+      <w:rPr>
+        <w:rFonts w:ascii="Wingdings" w:hAnsi="Wingdings" w:hint="default"/>
+      </w:rPr>
+    </w:lvl>
+    <w:lvl w:ilvl="3" w:tplc="04090001" w:tentative="1">
+      <w:start w:val="1"/>
+      <w:numFmt w:val="bullet"/>
+      <w:lvlText w:val=""/>
+      <w:lvlJc w:val="left"/>
+      <w:pPr>
+        <w:ind w:left="2880" w:hanging="360"/>
+      </w:pPr>
+      <w:rPr>
+        <w:rFonts w:ascii="Symbol" w:hAnsi="Symbol" w:hint="default"/>
+      </w:rPr>
+    </w:lvl>
+    <w:lvl w:ilvl="4" w:tplc="04090003" w:tentative="1">
+      <w:start w:val="1"/>
+      <w:numFmt w:val="bullet"/>
+      <w:lvlText w:val="o"/>
+      <w:lvlJc w:val="left"/>
+      <w:pPr>
+        <w:ind w:left="3600" w:hanging="360"/>
+      </w:pPr>
+      <w:rPr>
+        <w:rFonts w:ascii="Courier New" w:hAnsi="Courier New" w:cs="Courier New" w:hint="default"/>
+      </w:rPr>
+    </w:lvl>
+    <w:lvl w:ilvl="5" w:tplc="04090005" w:tentative="1">
+      <w:start w:val="1"/>
+      <w:numFmt w:val="bullet"/>
+      <w:lvlText w:val=""/>
+      <w:lvlJc w:val="left"/>
+      <w:pPr>
+        <w:ind w:left="4320" w:hanging="360"/>
+      </w:pPr>
+      <w:rPr>
+        <w:rFonts w:ascii="Wingdings" w:hAnsi="Wingdings" w:hint="default"/>
+      </w:rPr>
+    </w:lvl>
+    <w:lvl w:ilvl="6" w:tplc="04090001" w:tentative="1">
+      <w:start w:val="1"/>
+      <w:numFmt w:val="bullet"/>
+      <w:lvlText w:val=""/>
+      <w:lvlJc w:val="left"/>
+      <w:pPr>
+        <w:ind w:left="5040" w:hanging="360"/>
+      </w:pPr>
+      <w:rPr>
+        <w:rFonts w:ascii="Symbol" w:hAnsi="Symbol" w:hint="default"/>
+      </w:rPr>
+    </w:lvl>
+    <w:lvl w:ilvl="7" w:tplc="04090003" w:tentative="1">
+      <w:start w:val="1"/>
+      <w:numFmt w:val="bullet"/>
+      <w:lvlText w:val="o"/>
+      <w:lvlJc w:val="left"/>
+      <w:pPr>
+        <w:ind w:left="5760" w:hanging="360"/>
+      </w:pPr>
+      <w:rPr>
+        <w:rFonts w:ascii="Courier New" w:hAnsi="Courier New" w:cs="Courier New" w:hint="default"/>
+      </w:rPr>
+    </w:lvl>
+    <w:lvl w:ilvl="8" w:tplc="04090005" w:tentative="1">
+      <w:start w:val="1"/>
+      <w:numFmt w:val="bullet"/>
+      <w:lvlText w:val=""/>
+      <w:lvlJc w:val="left"/>
+      <w:pPr>
+        <w:ind w:left="6480" w:hanging="360"/>
+      </w:pPr>
+      <w:rPr>
+        <w:rFonts w:ascii="Wingdings" w:hAnsi="Wingdings" w:hint="default"/>
+      </w:rPr>
+    </w:lvl>
+  </w:abstractNum>
+  <w:abstractNum w:abstractNumId="12">
     <w:nsid w:val="65251035"/>
     <w:multiLevelType w:val="hybridMultilevel"/>
     <w:tmpl w:val="779C1272"/>
@@ -5569,7 +6048,7 @@
       </w:rPr>
     </w:lvl>
   </w:abstractNum>
-  <w:abstractNum w:abstractNumId="10">
+  <w:abstractNum w:abstractNumId="13">
     <w:nsid w:val="686401F0"/>
     <w:multiLevelType w:val="hybridMultilevel"/>
     <w:tmpl w:val="2544FF4A"/>
@@ -5682,7 +6161,7 @@
       </w:rPr>
     </w:lvl>
   </w:abstractNum>
-  <w:abstractNum w:abstractNumId="11">
+  <w:abstractNum w:abstractNumId="14">
     <w:nsid w:val="6C5F3D5D"/>
     <w:multiLevelType w:val="hybridMultilevel"/>
     <w:tmpl w:val="C396F1CC"/>
@@ -5796,40 +6275,49 @@
     </w:lvl>
   </w:abstractNum>
   <w:num w:numId="1">
-    <w:abstractNumId w:val="7"/>
+    <w:abstractNumId w:val="9"/>
   </w:num>
   <w:num w:numId="2">
+    <w:abstractNumId w:val="6"/>
+  </w:num>
+  <w:num w:numId="3">
+    <w:abstractNumId w:val="14"/>
+  </w:num>
+  <w:num w:numId="4">
+    <w:abstractNumId w:val="13"/>
+  </w:num>
+  <w:num w:numId="5">
+    <w:abstractNumId w:val="5"/>
+  </w:num>
+  <w:num w:numId="6">
+    <w:abstractNumId w:val="8"/>
+  </w:num>
+  <w:num w:numId="7">
     <w:abstractNumId w:val="4"/>
   </w:num>
-  <w:num w:numId="3">
-    <w:abstractNumId w:val="11"/>
-  </w:num>
-  <w:num w:numId="4">
-    <w:abstractNumId w:val="10"/>
-  </w:num>
-  <w:num w:numId="5">
-    <w:abstractNumId w:val="3"/>
-  </w:num>
-  <w:num w:numId="6">
-    <w:abstractNumId w:val="6"/>
-  </w:num>
-  <w:num w:numId="7">
-    <w:abstractNumId w:val="2"/>
-  </w:num>
   <w:num w:numId="8">
-    <w:abstractNumId w:val="5"/>
+    <w:abstractNumId w:val="7"/>
   </w:num>
   <w:num w:numId="9">
     <w:abstractNumId w:val="0"/>
   </w:num>
   <w:num w:numId="10">
-    <w:abstractNumId w:val="8"/>
+    <w:abstractNumId w:val="10"/>
   </w:num>
   <w:num w:numId="11">
+    <w:abstractNumId w:val="2"/>
+  </w:num>
+  <w:num w:numId="12">
+    <w:abstractNumId w:val="12"/>
+  </w:num>
+  <w:num w:numId="13">
+    <w:abstractNumId w:val="11"/>
+  </w:num>
+  <w:num w:numId="14">
     <w:abstractNumId w:val="1"/>
   </w:num>
-  <w:num w:numId="12">
-    <w:abstractNumId w:val="9"/>
+  <w:num w:numId="15">
+    <w:abstractNumId w:val="3"/>
   </w:num>
 </w:numbering>
 </file>
@@ -6176,6 +6664,17 @@
       <w:iCs/>
     </w:rPr>
   </w:style>
+  <w:style w:type="character" w:styleId="Strong">
+    <w:name w:val="Strong"/>
+    <w:basedOn w:val="DefaultParagraphFont"/>
+    <w:uiPriority w:val="22"/>
+    <w:qFormat/>
+    <w:rsid w:val="007F6CAF"/>
+    <w:rPr>
+      <w:b/>
+      <w:bCs/>
+    </w:rPr>
+  </w:style>
 </w:styles>
 </file>
 
@@ -6521,6 +7020,17 @@
       <w:iCs/>
     </w:rPr>
   </w:style>
+  <w:style w:type="character" w:styleId="Strong">
+    <w:name w:val="Strong"/>
+    <w:basedOn w:val="DefaultParagraphFont"/>
+    <w:uiPriority w:val="22"/>
+    <w:qFormat/>
+    <w:rsid w:val="007F6CAF"/>
+    <w:rPr>
+      <w:b/>
+      <w:bCs/>
+    </w:rPr>
+  </w:style>
 </w:styles>
 </file>
 

</xml_diff>